<commit_message>
Fichier Excel Date Horaire
</commit_message>
<xml_diff>
--- a/RECETTES/DESSERT/Gateau Carottes.docx
+++ b/RECETTES/DESSERT/Gateau Carottes.docx
@@ -725,13 +725,10 @@
         <w:ind w:left="142" w:right="-426"/>
       </w:pPr>
       <w:r>
-        <w:t xml:space="preserve">Verser 150g du mélange dans des plats en aluminium.  Préchauffer le four avec le mode Gâteau/Biscuit, mettre les plats dans le four </w:t>
-      </w:r>
-      <w:r>
-        <w:rPr>
-          <w:b/>
-        </w:rPr>
-        <w:t>avec la sonde.</w:t>
+        <w:t>Verser 150g du mélange dans des plats en aluminium.  Préchauffer le four avec le mode Gâteau/Biscuit</w:t>
+      </w:r>
+      <w:r>
+        <w:t>, sans sonde, coloration 4, 14 minutes.</w:t>
       </w:r>
     </w:p>
     <w:p>
@@ -1847,6 +1844,7 @@
   <w:style w:type="character" w:default="1" w:styleId="Policepardfaut">
     <w:name w:val="Default Paragraph Font"/>
     <w:uiPriority w:val="1"/>
+    <w:semiHidden/>
     <w:unhideWhenUsed/>
   </w:style>
   <w:style w:type="table" w:default="1" w:styleId="TableauNormal">

</xml_diff>